<commit_message>
homework 4 finished, camera calibration
</commit_message>
<xml_diff>
--- a/ps4_python_Kinneer_Jared/ps4_report.docx
+++ b/ps4_python_Kinneer_Jared/ps4_report.docx
@@ -14,103 +14,683 @@
     </w:p>
     <w:p>
       <w:r>
-        <w:t xml:space="preserve"> [[-0.</w:t>
+        <w:t xml:space="preserve"> [[-0.45827554  0.29474236  0.01395749 -0.00402579]</w:t>
+      </w:r>
+    </w:p>
+    <w:p>
+      <w:r>
+        <w:t xml:space="preserve"> [ 0.05085589  0.05458471  0.54105993  0.05237592]</w:t>
+      </w:r>
+    </w:p>
+    <w:p>
+      <w:r>
+        <w:t xml:space="preserve"> [-0.10900958 -0.1783455   0.04426783 -0.5968205 ]]</w:t>
+      </w:r>
+    </w:p>
+    <w:p>
+      <w:r>
+        <w:t>&lt;u, v&gt; first</w:t>
+      </w:r>
+    </w:p>
+    <w:p>
+      <w:r>
+        <w:t xml:space="preserve"> [[ 1.04675226]</w:t>
+      </w:r>
+    </w:p>
+    <w:p>
+      <w:r>
+        <w:t xml:space="preserve"> [-0.36260293]]</w:t>
+      </w:r>
+    </w:p>
+    <w:p>
+      <w:r>
+        <w:t>&lt;u, v&gt; last</w:t>
+      </w:r>
+    </w:p>
+    <w:p>
+      <w:r>
+        <w:t xml:space="preserve"> [[ 0.14190605]</w:t>
+      </w:r>
+    </w:p>
+    <w:p>
+      <w:r>
+        <w:t xml:space="preserve"> [-0.451843  ]]</w:t>
+      </w:r>
+    </w:p>
+    <w:p>
+      <w:r>
+        <w:t>residual first point</w:t>
+      </w:r>
+    </w:p>
+    <w:p>
+      <w:r>
+        <w:t xml:space="preserve"> [0.00264821]</w:t>
+      </w:r>
+    </w:p>
+    <w:p>
+      <w:r>
+        <w:t>residual last point</w:t>
+      </w:r>
+    </w:p>
+    <w:p>
+      <w:r>
+        <w:t xml:space="preserve"> [0.4065751]</w:t>
+      </w:r>
+    </w:p>
+    <w:p>
+      <w:r>
+        <w:t>1b:</w:t>
+      </w:r>
+    </w:p>
+    <w:tbl>
+      <w:tblPr>
+        <w:tblStyle w:val="TableGrid"/>
+        <w:tblW w:w="0" w:type="auto"/>
+        <w:tblLook w:val="04A0" w:firstRow="1" w:lastRow="0" w:firstColumn="1" w:lastColumn="0" w:noHBand="0" w:noVBand="1"/>
+      </w:tblPr>
+      <w:tblGrid>
+        <w:gridCol w:w="3116"/>
+        <w:gridCol w:w="3117"/>
+        <w:gridCol w:w="3117"/>
+      </w:tblGrid>
+      <w:tr>
+        <w:tc>
+          <w:tcPr>
+            <w:tcW w:w="3116" w:type="dxa"/>
+          </w:tcPr>
+          <w:p>
+            <w:r>
+              <w:t>K=8 residuals</w:t>
+            </w:r>
+          </w:p>
+        </w:tc>
+        <w:tc>
+          <w:tcPr>
+            <w:tcW w:w="3117" w:type="dxa"/>
+          </w:tcPr>
+          <w:p>
+            <w:r>
+              <w:t>K=12 residuals</w:t>
+            </w:r>
+          </w:p>
+        </w:tc>
+        <w:tc>
+          <w:tcPr>
+            <w:tcW w:w="3117" w:type="dxa"/>
+          </w:tcPr>
+          <w:p>
+            <w:r>
+              <w:t>K=16 residuals</w:t>
+            </w:r>
+          </w:p>
+        </w:tc>
+      </w:tr>
+      <w:tr>
+        <w:tc>
+          <w:tcPr>
+            <w:tcW w:w="3116" w:type="dxa"/>
+          </w:tcPr>
+          <w:p>
+            <w:r>
+              <w:t>.0096</w:t>
+            </w:r>
+          </w:p>
+        </w:tc>
+        <w:tc>
+          <w:tcPr>
+            <w:tcW w:w="3117" w:type="dxa"/>
+          </w:tcPr>
+          <w:p>
+            <w:r>
+              <w:t>.0020</w:t>
+            </w:r>
+          </w:p>
+        </w:tc>
+        <w:tc>
+          <w:tcPr>
+            <w:tcW w:w="3117" w:type="dxa"/>
+          </w:tcPr>
+          <w:p>
+            <w:r>
+              <w:t>.0031</w:t>
+            </w:r>
+          </w:p>
+        </w:tc>
+      </w:tr>
+      <w:tr>
+        <w:tc>
+          <w:tcPr>
+            <w:tcW w:w="3116" w:type="dxa"/>
+          </w:tcPr>
+          <w:p>
+            <w:r>
+              <w:t>.0116</w:t>
+            </w:r>
+          </w:p>
+        </w:tc>
+        <w:tc>
+          <w:tcPr>
+            <w:tcW w:w="3117" w:type="dxa"/>
+          </w:tcPr>
+          <w:p>
+            <w:r>
+              <w:t>.0092</w:t>
+            </w:r>
+          </w:p>
+        </w:tc>
+        <w:tc>
+          <w:tcPr>
+            <w:tcW w:w="3117" w:type="dxa"/>
+          </w:tcPr>
+          <w:p>
+            <w:r>
+              <w:t>.0024</w:t>
+            </w:r>
+          </w:p>
+        </w:tc>
+      </w:tr>
+      <w:tr>
+        <w:tc>
+          <w:tcPr>
+            <w:tcW w:w="3116" w:type="dxa"/>
+          </w:tcPr>
+          <w:p>
+            <w:r>
+              <w:t>.0046</w:t>
+            </w:r>
+          </w:p>
+        </w:tc>
+        <w:tc>
+          <w:tcPr>
+            <w:tcW w:w="3117" w:type="dxa"/>
+          </w:tcPr>
+          <w:p>
+            <w:r>
+              <w:t>.0050</w:t>
+            </w:r>
+          </w:p>
+        </w:tc>
+        <w:tc>
+          <w:tcPr>
+            <w:tcW w:w="3117" w:type="dxa"/>
+          </w:tcPr>
+          <w:p>
+            <w:r>
+              <w:t>.0031</w:t>
+            </w:r>
+          </w:p>
+        </w:tc>
+      </w:tr>
+      <w:tr>
+        <w:tc>
+          <w:tcPr>
+            <w:tcW w:w="3116" w:type="dxa"/>
+          </w:tcPr>
+          <w:p>
+            <w:r>
+              <w:t>.0033</w:t>
+            </w:r>
+          </w:p>
+        </w:tc>
+        <w:tc>
+          <w:tcPr>
+            <w:tcW w:w="3117" w:type="dxa"/>
+          </w:tcPr>
+          <w:p>
+            <w:r>
+              <w:t>.0043</w:t>
+            </w:r>
+          </w:p>
+        </w:tc>
+        <w:tc>
+          <w:tcPr>
+            <w:tcW w:w="3117" w:type="dxa"/>
+          </w:tcPr>
+          <w:p>
+            <w:r>
+              <w:t>.0030</w:t>
+            </w:r>
+          </w:p>
+        </w:tc>
+      </w:tr>
+      <w:tr>
+        <w:tc>
+          <w:tcPr>
+            <w:tcW w:w="3116" w:type="dxa"/>
+          </w:tcPr>
+          <w:p>
+            <w:r>
+              <w:t>.0048</w:t>
+            </w:r>
+          </w:p>
+        </w:tc>
+        <w:tc>
+          <w:tcPr>
+            <w:tcW w:w="3117" w:type="dxa"/>
+          </w:tcPr>
+          <w:p>
+            <w:r>
+              <w:t>.0046</w:t>
+            </w:r>
+          </w:p>
+        </w:tc>
+        <w:tc>
+          <w:tcPr>
+            <w:tcW w:w="3117" w:type="dxa"/>
+          </w:tcPr>
+          <w:p>
+            <w:r>
+              <w:t>.0018</w:t>
+            </w:r>
+          </w:p>
+        </w:tc>
+      </w:tr>
+      <w:tr>
+        <w:tc>
+          <w:tcPr>
+            <w:tcW w:w="3116" w:type="dxa"/>
+          </w:tcPr>
+          <w:p>
+            <w:r>
+              <w:t>.0079</w:t>
+            </w:r>
+          </w:p>
+        </w:tc>
+        <w:tc>
+          <w:tcPr>
+            <w:tcW w:w="3117" w:type="dxa"/>
+          </w:tcPr>
+          <w:p>
+            <w:r>
+              <w:t>.0061</w:t>
+            </w:r>
+          </w:p>
+        </w:tc>
+        <w:tc>
+          <w:tcPr>
+            <w:tcW w:w="3117" w:type="dxa"/>
+          </w:tcPr>
+          <w:p>
+            <w:r>
+              <w:t>.0051</w:t>
+            </w:r>
+          </w:p>
+        </w:tc>
+      </w:tr>
+      <w:tr>
+        <w:tc>
+          <w:tcPr>
+            <w:tcW w:w="3116" w:type="dxa"/>
+          </w:tcPr>
+          <w:p>
+            <w:r>
+              <w:t>.0151</w:t>
+            </w:r>
+          </w:p>
+        </w:tc>
+        <w:tc>
+          <w:tcPr>
+            <w:tcW w:w="3117" w:type="dxa"/>
+          </w:tcPr>
+          <w:p>
+            <w:r>
+              <w:t>.0048</w:t>
+            </w:r>
+          </w:p>
+        </w:tc>
+        <w:tc>
+          <w:tcPr>
+            <w:tcW w:w="3117" w:type="dxa"/>
+          </w:tcPr>
+          <w:p>
+            <w:pPr>
+              <w:rPr>
+                <w:highlight w:val="yellow"/>
+              </w:rPr>
+            </w:pPr>
+            <w:r>
+              <w:rPr>
+                <w:highlight w:val="yellow"/>
+              </w:rPr>
+              <w:t>.0017</w:t>
+            </w:r>
+          </w:p>
+        </w:tc>
+      </w:tr>
+      <w:tr>
+        <w:tc>
+          <w:tcPr>
+            <w:tcW w:w="3116" w:type="dxa"/>
+          </w:tcPr>
+          <w:p>
+            <w:r>
+              <w:t>.0041</w:t>
+            </w:r>
+          </w:p>
+        </w:tc>
+        <w:tc>
+          <w:tcPr>
+            <w:tcW w:w="3117" w:type="dxa"/>
+          </w:tcPr>
+          <w:p>
+            <w:r>
+              <w:t>.0051</w:t>
+            </w:r>
+          </w:p>
+        </w:tc>
+        <w:tc>
+          <w:tcPr>
+            <w:tcW w:w="3117" w:type="dxa"/>
+          </w:tcPr>
+          <w:p>
+            <w:r>
+              <w:t>.0062</w:t>
+            </w:r>
+          </w:p>
+        </w:tc>
+      </w:tr>
+      <w:tr>
+        <w:tc>
+          <w:tcPr>
+            <w:tcW w:w="3116" w:type="dxa"/>
+          </w:tcPr>
+          <w:p>
+            <w:r>
+              <w:t>.0030</w:t>
+            </w:r>
+          </w:p>
+        </w:tc>
+        <w:tc>
+          <w:tcPr>
+            <w:tcW w:w="3117" w:type="dxa"/>
+          </w:tcPr>
+          <w:p>
+            <w:r>
+              <w:t>.0061</w:t>
+            </w:r>
+          </w:p>
+        </w:tc>
+        <w:tc>
+          <w:tcPr>
+            <w:tcW w:w="3117" w:type="dxa"/>
+          </w:tcPr>
+          <w:p>
+            <w:r>
+              <w:t>.0018</w:t>
+            </w:r>
+          </w:p>
+        </w:tc>
+      </w:tr>
+      <w:tr>
+        <w:tc>
+          <w:tcPr>
+            <w:tcW w:w="3116" w:type="dxa"/>
+          </w:tcPr>
+          <w:p>
+            <w:r>
+              <w:t>.0156</w:t>
+            </w:r>
+          </w:p>
+        </w:tc>
+        <w:tc>
+          <w:tcPr>
+            <w:tcW w:w="3117" w:type="dxa"/>
+          </w:tcPr>
+          <w:p>
+            <w:r>
+              <w:t>.0045</w:t>
+            </w:r>
+          </w:p>
+        </w:tc>
+        <w:tc>
+          <w:tcPr>
+            <w:tcW w:w="3117" w:type="dxa"/>
+          </w:tcPr>
+          <w:p>
+            <w:r>
+              <w:t>.0027</w:t>
+            </w:r>
+          </w:p>
+        </w:tc>
+      </w:tr>
+    </w:tbl>
+    <w:p>
+      <w:r>
+        <w:t>best m</w:t>
+      </w:r>
+    </w:p>
+    <w:p>
+      <w:r>
+        <w:t xml:space="preserve"> [[-0.45823345  0.29491868  0.01376227 -0.00407002]</w:t>
+      </w:r>
+    </w:p>
+    <w:p>
+      <w:r>
+        <w:t xml:space="preserve"> [ 0.05078784  0.05452477  0.54135718  0.05227555]</w:t>
+      </w:r>
+    </w:p>
+    <w:p>
+      <w:r>
+        <w:t xml:space="preserve"> [-0.10892486 -0.17804328  0.04392604 -0.5966514 ]]</w:t>
+      </w:r>
+    </w:p>
+    <w:p>
+      <w:r>
+        <w:t>Differences: with k = 8, the residuals had the most variability</w:t>
+      </w:r>
+      <w:r>
+        <w:t>, and k=16 had the lowest variability overall</w:t>
+      </w:r>
+    </w:p>
+    <w:p>
+      <w:r>
+        <w:lastRenderedPageBreak/>
+        <w:t>With k=12 being somewhere in the middle</w:t>
+      </w:r>
+    </w:p>
+    <w:p>
+      <w:r>
+        <w:t>1c:</w:t>
+      </w:r>
+    </w:p>
+    <w:p>
+      <w:r>
+        <w:t xml:space="preserve">My calculated center </w:t>
       </w:r>
       <w:proofErr w:type="gramStart"/>
       <w:r>
-        <w:t>45827554  0.29474236</w:t>
+        <w:t>was</w:t>
       </w:r>
       <w:proofErr w:type="gramEnd"/>
       <w:r>
-        <w:t xml:space="preserve">  0.01395749 -0.00402579]</w:t>
-      </w:r>
-    </w:p>
-    <w:p>
-      <w:r>
-        <w:t xml:space="preserve"> [ </w:t>
-      </w:r>
-      <w:proofErr w:type="gramStart"/>
-      <w:r>
-        <w:t>0.05085589  0.05458471</w:t>
-      </w:r>
-      <w:proofErr w:type="gramEnd"/>
-      <w:r>
-        <w:t xml:space="preserve">  0.54105993  0.05237592]</w:t>
-      </w:r>
-    </w:p>
-    <w:p>
-      <w:r>
-        <w:t xml:space="preserve"> [-0.10900958 -0.1783455   0.04426783 -0.</w:t>
-      </w:r>
-      <w:proofErr w:type="gramStart"/>
-      <w:r>
-        <w:t>5968205 ]</w:t>
-      </w:r>
-      <w:proofErr w:type="gramEnd"/>
-      <w:r>
-        <w:t>]</w:t>
-      </w:r>
-    </w:p>
-    <w:p>
-      <w:r>
-        <w:t>&lt;u, v&gt; first</w:t>
-      </w:r>
-    </w:p>
-    <w:p>
-      <w:r>
-        <w:t xml:space="preserve"> [[ 1.04675226]</w:t>
-      </w:r>
-    </w:p>
-    <w:p>
-      <w:r>
-        <w:t xml:space="preserve"> [-0.36260293]]</w:t>
-      </w:r>
-    </w:p>
-    <w:p>
-      <w:r>
-        <w:t>&lt;u, v&gt; last</w:t>
-      </w:r>
-    </w:p>
-    <w:p>
-      <w:r>
-        <w:t xml:space="preserve"> [[ 0.14190605]</w:t>
-      </w:r>
-    </w:p>
-    <w:p>
-      <w:r>
-        <w:t xml:space="preserve"> [-0.</w:t>
-      </w:r>
-      <w:proofErr w:type="gramStart"/>
-      <w:r>
-        <w:t>451843  ]</w:t>
-      </w:r>
-      <w:proofErr w:type="gramEnd"/>
-      <w:r>
-        <w:t>]</w:t>
-      </w:r>
-    </w:p>
-    <w:p>
-      <w:r>
-        <w:t>residual first point</w:t>
-      </w:r>
-    </w:p>
-    <w:p>
-      <w:r>
-        <w:t xml:space="preserve"> [0.00264821]</w:t>
-      </w:r>
-    </w:p>
-    <w:p>
-      <w:r>
-        <w:t>residual last point</w:t>
-      </w:r>
-    </w:p>
-    <w:p>
-      <w:r>
-        <w:t xml:space="preserve"> [0.4065751]</w:t>
-      </w:r>
-    </w:p>
+        <w:t xml:space="preserve"> </w:t>
+      </w:r>
+    </w:p>
+    <w:p>
+      <w:r>
+        <w:t>[[-1.51555537]</w:t>
+      </w:r>
+    </w:p>
+    <w:p>
+      <w:r>
+        <w:t xml:space="preserve"> [-2.35420549]</w:t>
+      </w:r>
+    </w:p>
+    <w:p>
+      <w:r>
+        <w:t xml:space="preserve"> [ 0.28273153]]</w:t>
+      </w:r>
+    </w:p>
+    <w:p>
+      <w:r>
+        <w:t xml:space="preserve">2a: </w:t>
+      </w:r>
+    </w:p>
+    <w:p>
+      <w:proofErr w:type="spellStart"/>
+      <w:r>
+        <w:t>F_tilda</w:t>
+      </w:r>
+      <w:proofErr w:type="spellEnd"/>
+      <w:r>
+        <w:t xml:space="preserve"> = </w:t>
+      </w:r>
+    </w:p>
+    <w:p>
+      <w:r>
+        <w:t xml:space="preserve">[[-6.60698417e-07  8.82396296e-06 -9.07382302e-04]     </w:t>
+      </w:r>
+    </w:p>
+    <w:p>
+      <w:r>
+        <w:t xml:space="preserve"> [ 7.91031621e-06  1.21382933e-06 -2.64234650e-02]     </w:t>
+      </w:r>
+    </w:p>
+    <w:p>
+      <w:r>
+        <w:t xml:space="preserve"> [-1.88600198e-03  1.72332901e-02  9.99500092e-01]]    </w:t>
+      </w:r>
+    </w:p>
+    <w:p>
+      <w:r>
+        <w:t xml:space="preserve">2b: </w:t>
+      </w:r>
+    </w:p>
+    <w:p>
+      <w:r>
+        <w:t>F_rank2=</w:t>
+      </w:r>
+    </w:p>
+    <w:p>
+      <w:r>
+        <w:t xml:space="preserve">[[-5.36264198e-07  8.83539184e-06 -9.07382264e-04]    </w:t>
+      </w:r>
+    </w:p>
+    <w:p>
+      <w:r>
+        <w:t xml:space="preserve"> [ 7.90364771e-06  1.21321685e-06 -2.64234650e-02]     </w:t>
+      </w:r>
+    </w:p>
+    <w:p>
+      <w:r>
+        <w:t xml:space="preserve"> [-1.88600204e-03  1.72332901e-02  9.99500092e-01]]</w:t>
+      </w:r>
+    </w:p>
+    <w:p/>
+    <w:p/>
+    <w:p/>
+    <w:p/>
+    <w:p/>
+    <w:p/>
+    <w:p/>
+    <w:p/>
+    <w:p/>
+    <w:p/>
+    <w:p/>
+    <w:p/>
+    <w:p>
+      <w:r>
+        <w:lastRenderedPageBreak/>
+        <w:t>2c:</w:t>
+      </w:r>
+    </w:p>
+    <w:p>
+      <w:r>
+        <w:rPr>
+          <w:noProof/>
+        </w:rPr>
+        <w:drawing>
+          <wp:inline distT="0" distB="0" distL="0" distR="0" wp14:anchorId="54CA3B6A" wp14:editId="38AD5740">
+            <wp:extent cx="5349240" cy="3553016"/>
+            <wp:effectExtent l="0" t="0" r="3810" b="9525"/>
+            <wp:docPr id="1757811069" name="Picture 1" descr="A room with many computers and tables&#10;&#10;Description automatically generated"/>
+            <wp:cNvGraphicFramePr>
+              <a:graphicFrameLocks xmlns:a="http://schemas.openxmlformats.org/drawingml/2006/main" noChangeAspect="1"/>
+            </wp:cNvGraphicFramePr>
+            <a:graphic xmlns:a="http://schemas.openxmlformats.org/drawingml/2006/main">
+              <a:graphicData uri="http://schemas.openxmlformats.org/drawingml/2006/picture">
+                <pic:pic xmlns:pic="http://schemas.openxmlformats.org/drawingml/2006/picture">
+                  <pic:nvPicPr>
+                    <pic:cNvPr id="1757811069" name="Picture 1" descr="A room with many computers and tables&#10;&#10;Description automatically generated"/>
+                    <pic:cNvPicPr/>
+                  </pic:nvPicPr>
+                  <pic:blipFill>
+                    <a:blip r:embed="rId6">
+                      <a:extLst>
+                        <a:ext uri="{28A0092B-C50C-407E-A947-70E740481C1C}">
+                          <a14:useLocalDpi xmlns:a14="http://schemas.microsoft.com/office/drawing/2010/main" val="0"/>
+                        </a:ext>
+                      </a:extLst>
+                    </a:blip>
+                    <a:stretch>
+                      <a:fillRect/>
+                    </a:stretch>
+                  </pic:blipFill>
+                  <pic:spPr>
+                    <a:xfrm>
+                      <a:off x="0" y="0"/>
+                      <a:ext cx="5349528" cy="3553207"/>
+                    </a:xfrm>
+                    <a:prstGeom prst="rect">
+                      <a:avLst/>
+                    </a:prstGeom>
+                  </pic:spPr>
+                </pic:pic>
+              </a:graphicData>
+            </a:graphic>
+          </wp:inline>
+        </w:drawing>
+      </w:r>
+      <w:r>
+        <w:rPr>
+          <w:noProof/>
+        </w:rPr>
+        <w:drawing>
+          <wp:inline distT="0" distB="0" distL="0" distR="0" wp14:anchorId="7BE21B0A" wp14:editId="10B1BADA">
+            <wp:extent cx="5300196" cy="3520440"/>
+            <wp:effectExtent l="0" t="0" r="0" b="3810"/>
+            <wp:docPr id="331125239" name="Picture 2" descr="A room with many computers and tables&#10;&#10;Description automatically generated"/>
+            <wp:cNvGraphicFramePr>
+              <a:graphicFrameLocks xmlns:a="http://schemas.openxmlformats.org/drawingml/2006/main" noChangeAspect="1"/>
+            </wp:cNvGraphicFramePr>
+            <a:graphic xmlns:a="http://schemas.openxmlformats.org/drawingml/2006/main">
+              <a:graphicData uri="http://schemas.openxmlformats.org/drawingml/2006/picture">
+                <pic:pic xmlns:pic="http://schemas.openxmlformats.org/drawingml/2006/picture">
+                  <pic:nvPicPr>
+                    <pic:cNvPr id="331125239" name="Picture 2" descr="A room with many computers and tables&#10;&#10;Description automatically generated"/>
+                    <pic:cNvPicPr/>
+                  </pic:nvPicPr>
+                  <pic:blipFill>
+                    <a:blip r:embed="rId7">
+                      <a:extLst>
+                        <a:ext uri="{28A0092B-C50C-407E-A947-70E740481C1C}">
+                          <a14:useLocalDpi xmlns:a14="http://schemas.microsoft.com/office/drawing/2010/main" val="0"/>
+                        </a:ext>
+                      </a:extLst>
+                    </a:blip>
+                    <a:stretch>
+                      <a:fillRect/>
+                    </a:stretch>
+                  </pic:blipFill>
+                  <pic:spPr>
+                    <a:xfrm>
+                      <a:off x="0" y="0"/>
+                      <a:ext cx="5309882" cy="3526873"/>
+                    </a:xfrm>
+                    <a:prstGeom prst="rect">
+                      <a:avLst/>
+                    </a:prstGeom>
+                  </pic:spPr>
+                </pic:pic>
+              </a:graphicData>
+            </a:graphic>
+          </wp:inline>
+        </w:drawing>
+      </w:r>
+    </w:p>
+    <w:p/>
     <w:sectPr>
-      <w:headerReference w:type="default" r:id="rId6"/>
+      <w:headerReference w:type="default" r:id="rId8"/>
       <w:pgSz w:w="12240" w:h="15840"/>
       <w:pgMar w:top="1440" w:right="1440" w:bottom="1440" w:left="1440" w:header="720" w:footer="720" w:gutter="0"/>
       <w:cols w:space="720"/>
@@ -676,6 +1256,25 @@
     <w:uiPriority w:val="99"/>
     <w:rsid w:val="0072466B"/>
   </w:style>
+  <w:style w:type="table" w:styleId="TableGrid">
+    <w:name w:val="Table Grid"/>
+    <w:basedOn w:val="TableNormal"/>
+    <w:uiPriority w:val="39"/>
+    <w:rsid w:val="00F07B97"/>
+    <w:pPr>
+      <w:spacing w:after="0" w:line="240" w:lineRule="auto"/>
+    </w:pPr>
+    <w:tblPr>
+      <w:tblBorders>
+        <w:top w:val="single" w:sz="4" w:space="0" w:color="auto"/>
+        <w:left w:val="single" w:sz="4" w:space="0" w:color="auto"/>
+        <w:bottom w:val="single" w:sz="4" w:space="0" w:color="auto"/>
+        <w:right w:val="single" w:sz="4" w:space="0" w:color="auto"/>
+        <w:insideH w:val="single" w:sz="4" w:space="0" w:color="auto"/>
+        <w:insideV w:val="single" w:sz="4" w:space="0" w:color="auto"/>
+      </w:tblBorders>
+    </w:tblPr>
+  </w:style>
 </w:styles>
 </file>
 

</xml_diff>